<commit_message>
Update Russian user guide to the latest version
</commit_message>
<xml_diff>
--- a/docs/user-guide-rus.docx
+++ b/docs/user-guide-rus.docx
@@ -1356,25 +1356,7 @@
                 <w:sz w:val="30"/>
                 <w:szCs w:val="30"/>
               </w:rPr>
-              <w:t>ИСПОЛЬЗОВАНИЕ ДАТЧИКА РАЗРЫВА ШЛА</w:t>
-            </w:r>
-            <w:r>
-              <w:rPr>
-                <w:rStyle w:val="ac"/>
-                <w:noProof/>
-                <w:sz w:val="30"/>
-                <w:szCs w:val="30"/>
-              </w:rPr>
-              <w:t>Н</w:t>
-            </w:r>
-            <w:r>
-              <w:rPr>
-                <w:rStyle w:val="ac"/>
-                <w:noProof/>
-                <w:sz w:val="30"/>
-                <w:szCs w:val="30"/>
-              </w:rPr>
-              <w:t>ГА</w:t>
+              <w:t>ИСПОЛЬЗОВАНИЕ ДАТЧИКА РАЗРЫВА ШЛАНГА</w:t>
             </w:r>
             <w:r>
               <w:rPr>
@@ -3959,10 +3941,10 @@
             <v:path o:extrusionok="f" gradientshapeok="t" o:connecttype="rect"/>
             <o:lock v:ext="edit" aspectratio="t"/>
           </v:shapetype>
-          <v:shape id="_x0000_i1025" type="#_x0000_t75" style="width:3pt;height:3pt" o:ole="">
+          <v:shape id="_x0000_i1025" type="#_x0000_t75" style="width:3.45pt;height:3.45pt" o:ole="">
             <v:imagedata r:id="rId12" o:title=""/>
           </v:shape>
-          <o:OLEObject Type="Embed" ProgID="Photoshop.Image.15" ShapeID="_x0000_i1025" DrawAspect="Content" ObjectID="_1614711707" r:id="rId13">
+          <o:OLEObject Type="Embed" ProgID="Photoshop.Image.15" ShapeID="_x0000_i1025" DrawAspect="Content" ObjectID="_1616427429" r:id="rId13">
             <o:FieldCodes>\s</o:FieldCodes>
           </o:OLEObject>
         </w:object>
@@ -4385,12 +4367,63 @@
     </w:p>
     <w:p>
       <w:pPr>
-        <w:spacing w:after="160" w:line="259" w:lineRule="auto"/>
-        <w:rPr>
-          <w:sz w:val="30"/>
-          <w:szCs w:val="28"/>
-        </w:rPr>
-      </w:pPr>
+        <w:spacing w:before="120" w:after="160" w:line="259" w:lineRule="auto"/>
+        <w:ind w:firstLine="426"/>
+        <w:jc w:val="both"/>
+        <w:rPr>
+          <w:sz w:val="30"/>
+          <w:szCs w:val="28"/>
+        </w:rPr>
+      </w:pPr>
+      <w:r>
+        <w:rPr>
+          <w:sz w:val="30"/>
+          <w:szCs w:val="28"/>
+        </w:rPr>
+        <w:t xml:space="preserve">Если </w:t>
+      </w:r>
+      <w:r>
+        <w:rPr>
+          <w:sz w:val="30"/>
+          <w:szCs w:val="28"/>
+        </w:rPr>
+        <w:t>во время включения насоса удерживать нажатой кнопку энкодера, то будет вызвано меню обнуления о</w:t>
+      </w:r>
+      <w:r>
+        <w:rPr>
+          <w:sz w:val="30"/>
+          <w:szCs w:val="28"/>
+        </w:rPr>
+        <w:t>бъем</w:t>
+      </w:r>
+      <w:r>
+        <w:rPr>
+          <w:sz w:val="30"/>
+          <w:szCs w:val="28"/>
+        </w:rPr>
+        <w:t>а</w:t>
+      </w:r>
+      <w:r>
+        <w:rPr>
+          <w:sz w:val="30"/>
+          <w:szCs w:val="28"/>
+        </w:rPr>
+        <w:t xml:space="preserve"> жидкости, перекачанн</w:t>
+      </w:r>
+      <w:r>
+        <w:rPr>
+          <w:sz w:val="30"/>
+          <w:szCs w:val="28"/>
+        </w:rPr>
+        <w:t>ой</w:t>
+      </w:r>
+      <w:r>
+        <w:rPr>
+          <w:sz w:val="30"/>
+          <w:szCs w:val="28"/>
+        </w:rPr>
+        <w:t xml:space="preserve"> с текущим шлангом.</w:t>
+      </w:r>
       <w:r>
         <w:rPr>
           <w:sz w:val="30"/>
@@ -6277,6 +6310,26 @@
           <m:t>=</m:t>
         </m:r>
         <m:r>
+          <m:rPr>
+            <m:sty m:val="p"/>
+          </m:rPr>
+          <w:rPr>
+            <w:rFonts w:ascii="Cambria Math" w:hAnsi="Cambria Math"/>
+            <w:sz w:val="30"/>
+            <w:szCs w:val="28"/>
+          </w:rPr>
+          <m:t>0,45</m:t>
+        </m:r>
+        <m:r>
+          <w:rPr>
+            <w:rFonts w:ascii="Cambria Math" w:hAnsi="Cambria Math"/>
+            <w:sz w:val="30"/>
+            <w:szCs w:val="28"/>
+            <w:lang w:val="en-US"/>
+          </w:rPr>
+          <m:t>⋅</m:t>
+        </m:r>
+        <m:r>
           <w:rPr>
             <w:rFonts w:ascii="Cambria Math" w:hAnsi="Cambria Math"/>
             <w:sz w:val="30"/>
@@ -6517,7 +6570,7 @@
                 <w:szCs w:val="28"/>
                 <w:lang w:val="ru-RU"/>
               </w:rPr>
-              <w:t>Частота, кГц</w:t>
+              <w:t>Частота, Гц</w:t>
             </w:r>
           </w:p>
         </w:tc>
@@ -6542,7 +6595,7 @@
                 <w:rFonts w:ascii="Times New Roman" w:hAnsi="Times New Roman"/>
                 <w:sz w:val="30"/>
                 <w:szCs w:val="28"/>
-                <w:lang w:val="ru-RU"/>
+                <w:lang w:val="en-US"/>
               </w:rPr>
             </w:pPr>
             <w:r>
@@ -6554,6 +6607,17 @@
               </w:rPr>
               <w:t>0–10</w:t>
             </w:r>
+            <w:r>
+              <w:rPr>
+                <w:rFonts w:ascii="Times New Roman" w:hAnsi="Times New Roman"/>
+                <w:sz w:val="30"/>
+                <w:szCs w:val="28"/>
+                <w:lang w:val="en-US"/>
+              </w:rPr>
+              <w:t>00</w:t>
+            </w:r>
+            <w:bookmarkStart w:id="19" w:name="_GoBack"/>
+            <w:bookmarkEnd w:id="19"/>
           </w:p>
         </w:tc>
       </w:tr>
@@ -6664,15 +6728,18 @@
     <w:p>
       <w:pPr>
         <w:pStyle w:val="1"/>
-      </w:pPr>
-      <w:bookmarkStart w:id="19" w:name="_ЦОКОЛЕВКА_ВНЕШНИХ_РАЗЪЕМОВ"/>
-      <w:bookmarkStart w:id="20" w:name="_Toc3324859"/>
-      <w:bookmarkEnd w:id="19"/>
+        <w:tabs>
+          <w:tab w:val="left" w:pos="851"/>
+        </w:tabs>
+      </w:pPr>
+      <w:bookmarkStart w:id="20" w:name="_ЦОКОЛЕВКА_ВНЕШНИХ_РАЗЪЕМОВ"/>
+      <w:bookmarkStart w:id="21" w:name="_Toc3324859"/>
+      <w:bookmarkEnd w:id="20"/>
       <w:r>
         <w:lastRenderedPageBreak/>
         <w:t>ЦОКОЛЕВКА ВНЕШНИХ РАЗЪЕМОВ</w:t>
       </w:r>
-      <w:bookmarkEnd w:id="20"/>
+      <w:bookmarkEnd w:id="21"/>
       <w:r>
         <w:t xml:space="preserve"> </w:t>
       </w:r>
@@ -6737,16 +6804,7 @@
           <w:sz w:val="30"/>
           <w:szCs w:val="28"/>
         </w:rPr>
-        <w:t>, ошибка в полярности подключ</w:t>
-      </w:r>
-      <w:bookmarkStart w:id="21" w:name="_GoBack"/>
-      <w:bookmarkEnd w:id="21"/>
-      <w:r>
-        <w:rPr>
-          <w:sz w:val="30"/>
-          <w:szCs w:val="28"/>
-        </w:rPr>
-        <w:t>ения контактов питания приведет к повреждению платы управления насосом.</w:t>
+        <w:t>, ошибка в полярности подключения контактов питания приведет к повреждению платы управления насосом.</w:t>
       </w:r>
     </w:p>
     <w:p>
@@ -6866,9 +6924,9 @@
         </w:rPr>
         <w:drawing>
           <wp:inline distT="0" distB="0" distL="0" distR="0">
-            <wp:extent cx="3438475" cy="3443407"/>
-            <wp:effectExtent l="0" t="0" r="0" b="5080"/>
-            <wp:docPr id="6" name="Рисунок 6"/>
+            <wp:extent cx="3765157" cy="3319780"/>
+            <wp:effectExtent l="0" t="0" r="6985" b="0"/>
+            <wp:docPr id="5" name="Рисунок 5"/>
             <wp:cNvGraphicFramePr>
               <a:graphicFrameLocks xmlns:a="http://schemas.openxmlformats.org/drawingml/2006/main" noChangeAspect="1"/>
             </wp:cNvGraphicFramePr>
@@ -6876,12 +6934,12 @@
               <a:graphicData uri="http://schemas.openxmlformats.org/drawingml/2006/picture">
                 <pic:pic xmlns:pic="http://schemas.openxmlformats.org/drawingml/2006/picture">
                   <pic:nvPicPr>
-                    <pic:cNvPr id="0" name="Picture 4"/>
+                    <pic:cNvPr id="0" name="Picture 2"/>
                     <pic:cNvPicPr>
                       <a:picLocks noChangeAspect="1" noChangeArrowheads="1"/>
                     </pic:cNvPicPr>
                   </pic:nvPicPr>
-                  <pic:blipFill>
+                  <pic:blipFill rotWithShape="1">
                     <a:blip r:embed="rId16">
                       <a:extLst>
                         <a:ext uri="{28A0092B-C50C-407E-A947-70E740481C1C}">
@@ -6889,15 +6947,13 @@
                         </a:ext>
                       </a:extLst>
                     </a:blip>
-                    <a:srcRect/>
-                    <a:stretch>
-                      <a:fillRect/>
-                    </a:stretch>
+                    <a:srcRect t="4041" b="7930"/>
+                    <a:stretch/>
                   </pic:blipFill>
                   <pic:spPr bwMode="auto">
                     <a:xfrm>
                       <a:off x="0" y="0"/>
-                      <a:ext cx="3473331" cy="3478313"/>
+                      <a:ext cx="3816208" cy="3364792"/>
                     </a:xfrm>
                     <a:prstGeom prst="rect">
                       <a:avLst/>
@@ -6906,6 +6962,11 @@
                     <a:ln>
                       <a:noFill/>
                     </a:ln>
+                    <a:extLst>
+                      <a:ext uri="{53640926-AAD7-44D8-BBD7-CCE9431645EC}">
+                        <a14:shadowObscured xmlns:a14="http://schemas.microsoft.com/office/drawing/2010/main"/>
+                      </a:ext>
+                    </a:extLst>
                   </pic:spPr>
                 </pic:pic>
               </a:graphicData>
@@ -6931,28 +6992,7 @@
           <w:sz w:val="30"/>
           <w:szCs w:val="28"/>
         </w:rPr>
-        <w:t>Рис.</w:t>
-      </w:r>
-      <w:r>
-        <w:rPr>
-          <w:sz w:val="30"/>
-          <w:szCs w:val="28"/>
-        </w:rPr>
-        <w:t>3</w:t>
-      </w:r>
-      <w:r>
-        <w:rPr>
-          <w:sz w:val="30"/>
-          <w:szCs w:val="28"/>
-        </w:rPr>
-        <w:t xml:space="preserve"> Цоколевка разъема </w:t>
-      </w:r>
-      <w:r>
-        <w:rPr>
-          <w:sz w:val="30"/>
-          <w:szCs w:val="28"/>
-        </w:rPr>
-        <w:t>внешнего управления</w:t>
+        <w:t>Рис.3 Цоколевка разъема внешнего управления</w:t>
       </w:r>
     </w:p>
     <w:sectPr>
@@ -8737,7 +8777,7 @@
       </w:pPr>
     </w:pPrDefault>
   </w:docDefaults>
-  <w:latentStyles w:defLockedState="0" w:defUIPriority="99" w:defSemiHidden="0" w:defUnhideWhenUsed="0" w:defQFormat="0" w:count="375">
+  <w:latentStyles w:defLockedState="0" w:defUIPriority="99" w:defSemiHidden="0" w:defUnhideWhenUsed="0" w:defQFormat="0" w:count="376">
     <w:lsdException w:name="Normal" w:uiPriority="0" w:qFormat="1"/>
     <w:lsdException w:name="heading 1" w:uiPriority="9" w:qFormat="1"/>
     <w:lsdException w:name="heading 2" w:semiHidden="1" w:uiPriority="9" w:unhideWhenUsed="1" w:qFormat="1"/>
@@ -8843,7 +8883,6 @@
     <w:lsdException w:name="HTML Sample" w:semiHidden="1" w:unhideWhenUsed="1"/>
     <w:lsdException w:name="HTML Typewriter" w:semiHidden="1" w:unhideWhenUsed="1"/>
     <w:lsdException w:name="HTML Variable" w:semiHidden="1" w:unhideWhenUsed="1"/>
-    <w:lsdException w:name="Normal Table" w:semiHidden="1" w:unhideWhenUsed="1"/>
     <w:lsdException w:name="annotation subject" w:semiHidden="1" w:unhideWhenUsed="1"/>
     <w:lsdException w:name="No List" w:semiHidden="1" w:unhideWhenUsed="1"/>
     <w:lsdException w:name="Outline List 1" w:semiHidden="1" w:unhideWhenUsed="1"/>
@@ -8890,10 +8929,8 @@
     <w:lsdException w:name="Table Subtle 2" w:semiHidden="1" w:unhideWhenUsed="1"/>
     <w:lsdException w:name="Table Web 1" w:semiHidden="1" w:unhideWhenUsed="1"/>
     <w:lsdException w:name="Table Web 2" w:semiHidden="1" w:unhideWhenUsed="1"/>
-    <w:lsdException w:name="Table Web 3" w:semiHidden="1" w:unhideWhenUsed="1"/>
     <w:lsdException w:name="Balloon Text" w:semiHidden="1" w:unhideWhenUsed="1"/>
     <w:lsdException w:name="Table Grid" w:uiPriority="39"/>
-    <w:lsdException w:name="Table Theme" w:semiHidden="1" w:unhideWhenUsed="1"/>
     <w:lsdException w:name="Placeholder Text" w:semiHidden="1"/>
     <w:lsdException w:name="No Spacing" w:uiPriority="1" w:qFormat="1"/>
     <w:lsdException w:name="Light Shading" w:uiPriority="60"/>
@@ -9113,6 +9150,7 @@
     <w:lsdException w:name="Smart Hyperlink" w:semiHidden="1" w:unhideWhenUsed="1"/>
     <w:lsdException w:name="Hashtag" w:semiHidden="1" w:unhideWhenUsed="1"/>
     <w:lsdException w:name="Unresolved Mention" w:semiHidden="1" w:unhideWhenUsed="1"/>
+    <w:lsdException w:name="Smart Link" w:semiHidden="1" w:unhideWhenUsed="1"/>
   </w:latentStyles>
   <w:style w:type="paragraph" w:default="1" w:styleId="a0">
     <w:name w:val="Normal"/>
@@ -9771,7 +9809,7 @@
 </file>
 
 <file path=customXml/itemProps1.xml><?xml version="1.0" encoding="utf-8"?>
-<ds:datastoreItem xmlns:ds="http://schemas.openxmlformats.org/officeDocument/2006/customXml" ds:itemID="{2B5B1D6E-B33C-4EA9-BB01-546403B74175}">
+<ds:datastoreItem xmlns:ds="http://schemas.openxmlformats.org/officeDocument/2006/customXml" ds:itemID="{004E5A72-B537-4CFF-964E-77F7E0A265C2}">
   <ds:schemaRefs>
     <ds:schemaRef ds:uri="http://schemas.openxmlformats.org/officeDocument/2006/bibliography"/>
   </ds:schemaRefs>

</xml_diff>

<commit_message>
Update user guide to the latest fw version
</commit_message>
<xml_diff>
--- a/docs/user-guide-rus.docx
+++ b/docs/user-guide-rus.docx
@@ -238,20 +238,27 @@
           <w:sz w:val="38"/>
           <w:szCs w:val="28"/>
         </w:rPr>
-        <w:t>2.</w:t>
+        <w:t>3</w:t>
       </w:r>
       <w:r>
         <w:rPr>
           <w:sz w:val="38"/>
           <w:szCs w:val="28"/>
         </w:rPr>
-        <w:t>3 и выше</w:t>
+        <w:t>.8</w:t>
       </w:r>
       <w:r>
         <w:rPr>
           <w:sz w:val="38"/>
           <w:szCs w:val="28"/>
         </w:rPr>
+        <w:t xml:space="preserve"> и выше</w:t>
+      </w:r>
+      <w:r>
+        <w:rPr>
+          <w:sz w:val="38"/>
+          <w:szCs w:val="28"/>
+        </w:rPr>
         <w:t>)</w:t>
       </w:r>
     </w:p>
@@ -421,6 +428,8 @@
         </w:rPr>
         <w:br w:type="page"/>
       </w:r>
+      <w:bookmarkStart w:id="0" w:name="_GoBack"/>
+      <w:bookmarkEnd w:id="0"/>
     </w:p>
     <w:sdt>
       <w:sdtPr>
@@ -1655,13 +1664,13 @@
       <w:pPr>
         <w:pStyle w:val="1"/>
       </w:pPr>
-      <w:bookmarkStart w:id="0" w:name="_ТЕХНИЧЕСКИЕ_ХАРАКТЕРИСТИКИ"/>
-      <w:bookmarkStart w:id="1" w:name="_Toc3324849"/>
-      <w:bookmarkEnd w:id="0"/>
+      <w:bookmarkStart w:id="1" w:name="_ТЕХНИЧЕСКИЕ_ХАРАКТЕРИСТИКИ"/>
+      <w:bookmarkStart w:id="2" w:name="_Toc3324849"/>
+      <w:bookmarkEnd w:id="1"/>
       <w:r>
         <w:t>ТЕХНИЧЕСКИЕ ХАРАКТЕРИСТИКИ</w:t>
       </w:r>
-      <w:bookmarkEnd w:id="1"/>
+      <w:bookmarkEnd w:id="2"/>
     </w:p>
     <w:tbl>
       <w:tblPr>
@@ -3034,6 +3043,9 @@
     </w:tbl>
     <w:p>
       <w:pPr>
+        <w:tabs>
+          <w:tab w:val="left" w:pos="9450"/>
+        </w:tabs>
         <w:spacing w:after="160" w:line="259" w:lineRule="auto"/>
         <w:rPr>
           <w:sz w:val="30"/>
@@ -3045,21 +3057,21 @@
           <w:sz w:val="30"/>
           <w:szCs w:val="28"/>
         </w:rPr>
-        <w:br w:type="page"/>
+        <w:tab/>
       </w:r>
     </w:p>
     <w:p>
       <w:pPr>
         <w:pStyle w:val="1"/>
       </w:pPr>
-      <w:bookmarkStart w:id="2" w:name="_МЕРЫ_ПРЕДОСТОРОЖНОСТИ"/>
-      <w:bookmarkStart w:id="3" w:name="_Toc3324850"/>
-      <w:bookmarkEnd w:id="2"/>
+      <w:bookmarkStart w:id="3" w:name="_МЕРЫ_ПРЕДОСТОРОЖНОСТИ"/>
+      <w:bookmarkStart w:id="4" w:name="_Toc3324850"/>
+      <w:bookmarkEnd w:id="3"/>
       <w:r>
         <w:lastRenderedPageBreak/>
         <w:t>МЕРЫ ПРЕДОСТОРОЖНОСТИ</w:t>
       </w:r>
-      <w:bookmarkEnd w:id="3"/>
+      <w:bookmarkEnd w:id="4"/>
     </w:p>
     <w:p>
       <w:pPr>
@@ -3172,7 +3184,7 @@
         <mc:AlternateContent>
           <mc:Choice Requires="wps">
             <w:drawing>
-              <wp:anchor distT="0" distB="0" distL="114300" distR="114300" simplePos="0" relativeHeight="251659264" behindDoc="0" locked="0" layoutInCell="1" allowOverlap="1" wp14:anchorId="60D40FDA" wp14:editId="4270FBEE">
+              <wp:anchor distT="0" distB="0" distL="114300" distR="114300" simplePos="0" relativeHeight="251659264" behindDoc="0" locked="0" layoutInCell="1" allowOverlap="1" wp14:anchorId="6766B396" wp14:editId="6A0473AE">
                 <wp:simplePos x="0" y="0"/>
                 <wp:positionH relativeFrom="column">
                   <wp:posOffset>968837</wp:posOffset>
@@ -3292,7 +3304,7 @@
         <mc:AlternateContent>
           <mc:Choice Requires="wpg">
             <w:drawing>
-              <wp:anchor distT="0" distB="0" distL="114300" distR="114300" simplePos="0" relativeHeight="251661312" behindDoc="0" locked="0" layoutInCell="1" allowOverlap="1" wp14:anchorId="67551B1E" wp14:editId="46FE3CA4">
+              <wp:anchor distT="0" distB="0" distL="114300" distR="114300" simplePos="0" relativeHeight="251661312" behindDoc="0" locked="0" layoutInCell="1" allowOverlap="1" wp14:anchorId="47D6D385" wp14:editId="177D7215">
                 <wp:simplePos x="0" y="0"/>
                 <wp:positionH relativeFrom="column">
                   <wp:posOffset>3295650</wp:posOffset>
@@ -3415,7 +3427,7 @@
           <w:sz w:val="30"/>
         </w:rPr>
         <w:drawing>
-          <wp:inline distT="0" distB="0" distL="0" distR="0" wp14:anchorId="360A23D6" wp14:editId="3E0D8DE7">
+          <wp:inline distT="0" distB="0" distL="0" distR="0" wp14:anchorId="428E3E29" wp14:editId="65F37D04">
             <wp:extent cx="5333291" cy="1473200"/>
             <wp:effectExtent l="0" t="0" r="1270" b="0"/>
             <wp:docPr id="8" name="Рисунок 8"/>
@@ -3528,7 +3540,7 @@
           <w:sz w:val="26"/>
         </w:rPr>
         <w:drawing>
-          <wp:inline distT="0" distB="0" distL="0" distR="0" wp14:anchorId="534BE0EC" wp14:editId="2100AD14">
+          <wp:inline distT="0" distB="0" distL="0" distR="0" wp14:anchorId="490FDF4A" wp14:editId="00F5F5C0">
             <wp:extent cx="3238500" cy="2578789"/>
             <wp:effectExtent l="0" t="0" r="0" b="0"/>
             <wp:docPr id="1" name="Рисунок 1" descr="https://ae01.alicdn.com/kf/HTB1vwcmMXXXXXayaXXXq6xXFXXXX/223135002/HTB1vwcmMXXXXXayaXXXq6xXFXXXX.jpg?size=120504&amp;height=810&amp;width=960&amp;hash=a974a109b06274b2ec5477c3e9f03ae4"/>
@@ -3784,13 +3796,13 @@
       <w:pPr>
         <w:pStyle w:val="1"/>
       </w:pPr>
-      <w:bookmarkStart w:id="4" w:name="_ОБЩИЙ_ВИД_ИЗДЕЛИЯ"/>
-      <w:bookmarkStart w:id="5" w:name="_Toc3324851"/>
-      <w:bookmarkEnd w:id="4"/>
+      <w:bookmarkStart w:id="5" w:name="_ОБЩИЙ_ВИД_ИЗДЕЛИЯ"/>
+      <w:bookmarkStart w:id="6" w:name="_Toc3324851"/>
+      <w:bookmarkEnd w:id="5"/>
       <w:r>
         <w:t>ОБЩИЙ ВИД ИЗДЕЛИЯ</w:t>
       </w:r>
-      <w:bookmarkEnd w:id="5"/>
+      <w:bookmarkEnd w:id="6"/>
     </w:p>
     <w:p>
       <w:pPr>
@@ -3805,7 +3817,7 @@
           <w:sz w:val="26"/>
         </w:rPr>
         <w:drawing>
-          <wp:inline distT="0" distB="0" distL="0" distR="0">
+          <wp:inline distT="0" distB="0" distL="0" distR="0" wp14:anchorId="76E16E62" wp14:editId="4154A92D">
             <wp:extent cx="3463636" cy="2755812"/>
             <wp:effectExtent l="0" t="0" r="3810" b="6985"/>
             <wp:docPr id="7" name="Рисунок 7"/>
@@ -3860,7 +3872,7 @@
           <w:szCs w:val="28"/>
         </w:rPr>
         <w:drawing>
-          <wp:inline distT="0" distB="0" distL="0" distR="0">
+          <wp:inline distT="0" distB="0" distL="0" distR="0" wp14:anchorId="67EB073A" wp14:editId="3E811AC8">
             <wp:extent cx="3065172" cy="2483184"/>
             <wp:effectExtent l="0" t="0" r="1905" b="0"/>
             <wp:docPr id="13" name="Рисунок 13"/>
@@ -3921,7 +3933,7 @@
         <w:rPr>
           <w:sz w:val="26"/>
         </w:rPr>
-        <w:object w:dxaOrig="15" w:dyaOrig="15">
+        <w:object w:dxaOrig="15" w:dyaOrig="15" w14:anchorId="79ED34E8">
           <v:shapetype id="_x0000_t75" coordsize="21600,21600" o:spt="75" o:preferrelative="t" path="m@4@5l@4@11@9@11@9@5xe" filled="f" stroked="f">
             <v:stroke joinstyle="miter"/>
             <v:formulas>
@@ -3941,10 +3953,10 @@
             <v:path o:extrusionok="f" gradientshapeok="t" o:connecttype="rect"/>
             <o:lock v:ext="edit" aspectratio="t"/>
           </v:shapetype>
-          <v:shape id="_x0000_i1025" type="#_x0000_t75" style="width:3.45pt;height:3.45pt" o:ole="">
+          <v:shape id="_x0000_i1025" type="#_x0000_t75" style="width:4.5pt;height:4.5pt" o:ole="">
             <v:imagedata r:id="rId12" o:title=""/>
           </v:shape>
-          <o:OLEObject Type="Embed" ProgID="Photoshop.Image.15" ShapeID="_x0000_i1025" DrawAspect="Content" ObjectID="_1616427429" r:id="rId13">
+          <o:OLEObject Type="Embed" ProgID="Photoshop.Image.15" ShapeID="_x0000_i1025" DrawAspect="Content" ObjectID="_1635502514" r:id="rId13">
             <o:FieldCodes>\s</o:FieldCodes>
           </o:OLEObject>
         </w:object>
@@ -4152,7 +4164,7 @@
           <w:szCs w:val="28"/>
         </w:rPr>
       </w:pPr>
-      <w:bookmarkStart w:id="6" w:name="_Toc3324852"/>
+      <w:bookmarkStart w:id="7" w:name="_Toc3324852"/>
       <w:r>
         <w:rPr>
           <w:rStyle w:val="10"/>
@@ -4165,7 +4177,7 @@
         </w:rPr>
         <w:t>ВКЛЮЧЕНИИ НАСОСА</w:t>
       </w:r>
-      <w:bookmarkEnd w:id="6"/>
+      <w:bookmarkEnd w:id="7"/>
       <w:r>
         <w:rPr>
           <w:b/>
@@ -4208,7 +4220,21 @@
           <w:sz w:val="30"/>
           <w:szCs w:val="28"/>
         </w:rPr>
-        <w:t>. Дополнительный выключателей не предусмотрено. После включение на экране последовательно высвечивается:</w:t>
+        <w:t>. Дополнительный выключателей не предусмотрено. После включени</w:t>
+      </w:r>
+      <w:r>
+        <w:rPr>
+          <w:sz w:val="30"/>
+          <w:szCs w:val="28"/>
+        </w:rPr>
+        <w:t>я</w:t>
+      </w:r>
+      <w:r>
+        <w:rPr>
+          <w:sz w:val="30"/>
+          <w:szCs w:val="28"/>
+        </w:rPr>
+        <w:t xml:space="preserve"> на экране последовательно высвечивается:</w:t>
       </w:r>
     </w:p>
     <w:p>
@@ -4436,23 +4462,14 @@
       <w:pPr>
         <w:pStyle w:val="1"/>
       </w:pPr>
-      <w:bookmarkStart w:id="7" w:name="_УПРАВЛЕНИЕ_НАСОСОМ"/>
-      <w:bookmarkStart w:id="8" w:name="_Toc3324853"/>
-      <w:bookmarkEnd w:id="7"/>
+      <w:bookmarkStart w:id="8" w:name="_УПРАВЛЕНИЕ_НАСОСОМ"/>
+      <w:bookmarkStart w:id="9" w:name="_Toc3324853"/>
+      <w:bookmarkEnd w:id="8"/>
       <w:r>
         <w:lastRenderedPageBreak/>
         <w:t>УПРАВЛЕНИЕ НАСОСОМ</w:t>
       </w:r>
-      <w:bookmarkEnd w:id="8"/>
-    </w:p>
-    <w:p>
-      <w:pPr>
-        <w:pStyle w:val="a4"/>
-        <w:rPr>
-          <w:sz w:val="30"/>
-          <w:szCs w:val="28"/>
-        </w:rPr>
-      </w:pPr>
+      <w:bookmarkEnd w:id="9"/>
     </w:p>
     <w:p>
       <w:pPr>
@@ -5012,6 +5029,69 @@
               <w:t>Переход в режим калибровки</w:t>
             </w:r>
           </w:p>
+          <w:p>
+            <w:pPr>
+              <w:pStyle w:val="a6"/>
+              <w:numPr>
+                <w:ilvl w:val="0"/>
+                <w:numId w:val="12"/>
+              </w:numPr>
+              <w:snapToGrid w:val="0"/>
+              <w:jc w:val="left"/>
+              <w:rPr>
+                <w:rFonts w:ascii="Times New Roman" w:hAnsi="Times New Roman"/>
+                <w:sz w:val="30"/>
+                <w:szCs w:val="28"/>
+                <w:lang w:val="ru-RU"/>
+              </w:rPr>
+            </w:pPr>
+            <w:r>
+              <w:rPr>
+                <w:rFonts w:ascii="Times New Roman" w:hAnsi="Times New Roman"/>
+                <w:sz w:val="30"/>
+                <w:szCs w:val="28"/>
+                <w:lang w:val="ru-RU"/>
+              </w:rPr>
+              <w:t xml:space="preserve">Меню настройки режима </w:t>
+            </w:r>
+            <w:proofErr w:type="spellStart"/>
+            <w:r>
+              <w:rPr>
+                <w:rFonts w:ascii="Times New Roman" w:hAnsi="Times New Roman"/>
+                <w:sz w:val="30"/>
+                <w:szCs w:val="28"/>
+                <w:lang w:val="ru-RU"/>
+              </w:rPr>
+              <w:t>бутилирования</w:t>
+            </w:r>
+            <w:proofErr w:type="spellEnd"/>
+          </w:p>
+          <w:p>
+            <w:pPr>
+              <w:pStyle w:val="a6"/>
+              <w:numPr>
+                <w:ilvl w:val="0"/>
+                <w:numId w:val="12"/>
+              </w:numPr>
+              <w:snapToGrid w:val="0"/>
+              <w:jc w:val="left"/>
+              <w:rPr>
+                <w:rFonts w:ascii="Times New Roman" w:hAnsi="Times New Roman"/>
+                <w:sz w:val="30"/>
+                <w:szCs w:val="28"/>
+                <w:lang w:val="ru-RU"/>
+              </w:rPr>
+            </w:pPr>
+            <w:r>
+              <w:rPr>
+                <w:rFonts w:ascii="Times New Roman" w:hAnsi="Times New Roman"/>
+                <w:sz w:val="30"/>
+                <w:szCs w:val="28"/>
+                <w:lang w:val="ru-RU"/>
+              </w:rPr>
+              <w:t>Меню настройки внешнего управления</w:t>
+            </w:r>
+          </w:p>
         </w:tc>
       </w:tr>
     </w:tbl>
@@ -5032,13 +5112,13 @@
       <w:pPr>
         <w:pStyle w:val="1"/>
       </w:pPr>
-      <w:bookmarkStart w:id="9" w:name="_ОПИСАНИЕ_РЕЖИМОВ_РАБОТЫ"/>
-      <w:bookmarkStart w:id="10" w:name="_Toc3324854"/>
-      <w:bookmarkEnd w:id="9"/>
+      <w:bookmarkStart w:id="10" w:name="_ОПИСАНИЕ_РЕЖИМОВ_РАБОТЫ"/>
+      <w:bookmarkStart w:id="11" w:name="_Toc3324854"/>
+      <w:bookmarkEnd w:id="10"/>
       <w:r>
         <w:t>ОПИСАНИЕ РЕЖИМОВ РАБОТЫ</w:t>
       </w:r>
-      <w:bookmarkEnd w:id="10"/>
+      <w:bookmarkEnd w:id="11"/>
     </w:p>
     <w:p>
       <w:pPr>
@@ -5047,8 +5127,11 @@
           <w:ilvl w:val="0"/>
           <w:numId w:val="14"/>
         </w:numPr>
+        <w:tabs>
+          <w:tab w:val="left" w:pos="426"/>
+        </w:tabs>
         <w:spacing w:after="120"/>
-        <w:ind w:left="714" w:hanging="357"/>
+        <w:ind w:left="426" w:hanging="426"/>
         <w:contextualSpacing w:val="0"/>
         <w:jc w:val="both"/>
         <w:rPr>
@@ -5107,8 +5190,11 @@
           <w:ilvl w:val="0"/>
           <w:numId w:val="14"/>
         </w:numPr>
+        <w:tabs>
+          <w:tab w:val="left" w:pos="426"/>
+        </w:tabs>
         <w:spacing w:after="120"/>
-        <w:ind w:left="714" w:hanging="357"/>
+        <w:ind w:left="426" w:hanging="426"/>
         <w:contextualSpacing w:val="0"/>
         <w:jc w:val="both"/>
         <w:rPr>
@@ -5224,8 +5310,11 @@
           <w:ilvl w:val="0"/>
           <w:numId w:val="14"/>
         </w:numPr>
+        <w:tabs>
+          <w:tab w:val="left" w:pos="426"/>
+        </w:tabs>
         <w:spacing w:after="120"/>
-        <w:ind w:left="714" w:hanging="357"/>
+        <w:ind w:left="426" w:hanging="426"/>
         <w:contextualSpacing w:val="0"/>
         <w:jc w:val="both"/>
         <w:rPr>
@@ -5262,7 +5351,7 @@
           <w:sz w:val="30"/>
           <w:szCs w:val="28"/>
         </w:rPr>
-        <w:t xml:space="preserve">В этом режиме пользователь задает объем жидкости, который нужно перекачать. После двойного нажатия на кнопку энкодера, насос запускается и начитает отсчет. На экране при этом отображается доля уже перекачанной жидкости. Двойным нажатием кнопки энкодера можно остановить процесс перекачивания и возобновить его в </w:t>
+        <w:t xml:space="preserve">В этом режиме пользователь задает объем жидкости, который нужно перекачать. После двойного нажатия на кнопку энкодера, насос запускается и начитает отсчет. На экране при этом отображается доля уже перекачанной жидкости. Двойным нажатием кнопки </w:t>
       </w:r>
       <w:r>
         <w:rPr>
@@ -5270,7 +5359,7 @@
           <w:szCs w:val="28"/>
         </w:rPr>
         <w:lastRenderedPageBreak/>
-        <w:t xml:space="preserve">дальнейшем. </w:t>
+        <w:t xml:space="preserve">энкодера можно остановить процесс перекачивания и возобновить его в дальнейшем. </w:t>
       </w:r>
       <w:r>
         <w:rPr>
@@ -5300,6 +5389,34 @@
           <w:szCs w:val="28"/>
         </w:rPr>
         <w:t xml:space="preserve"> калибровки насоса. </w:t>
+      </w:r>
+      <w:r>
+        <w:rPr>
+          <w:sz w:val="30"/>
+          <w:szCs w:val="28"/>
+        </w:rPr>
+        <w:t xml:space="preserve">Удержание нажатой кнопки энкодера вызывает меню, в котором можно </w:t>
+      </w:r>
+      <w:r>
+        <w:rPr>
+          <w:sz w:val="30"/>
+          <w:szCs w:val="28"/>
+        </w:rPr>
+        <w:t>изменить</w:t>
+      </w:r>
+      <w:r>
+        <w:rPr>
+          <w:sz w:val="30"/>
+          <w:szCs w:val="28"/>
+        </w:rPr>
+        <w:t xml:space="preserve"> скорость перекачивания и шаг изменения объема.</w:t>
+      </w:r>
+      <w:r>
+        <w:rPr>
+          <w:sz w:val="30"/>
+          <w:szCs w:val="28"/>
+        </w:rPr>
+        <w:t xml:space="preserve"> </w:t>
       </w:r>
     </w:p>
     <w:p>
@@ -5309,8 +5426,11 @@
           <w:ilvl w:val="0"/>
           <w:numId w:val="14"/>
         </w:numPr>
+        <w:tabs>
+          <w:tab w:val="left" w:pos="426"/>
+        </w:tabs>
         <w:spacing w:after="120"/>
-        <w:ind w:left="714" w:hanging="357"/>
+        <w:ind w:left="426" w:hanging="426"/>
         <w:contextualSpacing w:val="0"/>
         <w:jc w:val="both"/>
         <w:rPr>
@@ -5367,7 +5487,80 @@
           <w:sz w:val="30"/>
           <w:szCs w:val="28"/>
         </w:rPr>
-        <w:t xml:space="preserve"> текущую скорость в процентах от максимальной (450 об/мин). Информацию от </w:t>
+        <w:t xml:space="preserve"> текущую скорость в процентах от максимальной (</w:t>
+      </w:r>
+      <w:r>
+        <w:rPr>
+          <w:sz w:val="30"/>
+          <w:szCs w:val="28"/>
+        </w:rPr>
+        <w:t>~200</w:t>
+      </w:r>
+      <w:r>
+        <w:rPr>
+          <w:sz w:val="30"/>
+          <w:szCs w:val="28"/>
+        </w:rPr>
+        <w:t xml:space="preserve"> об/мин).</w:t>
+      </w:r>
+      <w:r>
+        <w:rPr>
+          <w:sz w:val="30"/>
+          <w:szCs w:val="28"/>
+        </w:rPr>
+        <w:t xml:space="preserve"> Удержание нажатой кнопки энкодера вызывает меню, в котором можно изменить направление</w:t>
+      </w:r>
+      <w:r>
+        <w:rPr>
+          <w:sz w:val="30"/>
+          <w:szCs w:val="28"/>
+        </w:rPr>
+        <w:t xml:space="preserve"> вращения головки</w:t>
+      </w:r>
+      <w:r>
+        <w:rPr>
+          <w:sz w:val="30"/>
+          <w:szCs w:val="28"/>
+        </w:rPr>
+        <w:t xml:space="preserve"> и калибровочный множитель </w:t>
+      </w:r>
+      <w:r>
+        <w:rPr>
+          <w:i/>
+          <w:iCs/>
+          <w:sz w:val="30"/>
+          <w:szCs w:val="28"/>
+          <w:lang w:val="en-US"/>
+        </w:rPr>
+        <w:t>f</w:t>
+      </w:r>
+      <w:r>
+        <w:rPr>
+          <w:sz w:val="30"/>
+          <w:szCs w:val="28"/>
+        </w:rPr>
+        <w:t>, используемый</w:t>
+      </w:r>
+      <w:r>
+        <w:rPr>
+          <w:sz w:val="30"/>
+          <w:szCs w:val="28"/>
+        </w:rPr>
+        <w:t xml:space="preserve"> для масштабирования входного сигнала. </w:t>
+      </w:r>
+      <w:r>
+        <w:rPr>
+          <w:sz w:val="30"/>
+          <w:szCs w:val="28"/>
+        </w:rPr>
+        <w:t>Дополнительную и</w:t>
+      </w:r>
+      <w:r>
+        <w:rPr>
+          <w:sz w:val="30"/>
+          <w:szCs w:val="28"/>
+        </w:rPr>
+        <w:t xml:space="preserve">нформацию о </w:t>
       </w:r>
       <w:r>
         <w:rPr>
@@ -5381,65 +5574,48 @@
           <w:sz w:val="30"/>
           <w:szCs w:val="28"/>
         </w:rPr>
-        <w:t xml:space="preserve">разъема внешнего управления и форме управляющего сигнала см в </w:t>
-      </w:r>
-      <w:r>
-        <w:rPr>
-          <w:sz w:val="30"/>
-          <w:szCs w:val="28"/>
-        </w:rPr>
-        <w:t>главе «</w:t>
-      </w:r>
-      <w:r>
-        <w:rPr>
-          <w:sz w:val="30"/>
-          <w:szCs w:val="28"/>
-        </w:rPr>
-        <w:t xml:space="preserve">Цоколёвка внешних </w:t>
-      </w:r>
-      <w:r>
-        <w:rPr>
-          <w:sz w:val="30"/>
-          <w:szCs w:val="28"/>
-        </w:rPr>
-        <w:t>разъёмов</w:t>
-      </w:r>
-      <w:r>
-        <w:rPr>
-          <w:sz w:val="30"/>
-          <w:szCs w:val="28"/>
-        </w:rPr>
-        <w:t>»</w:t>
-      </w:r>
-      <w:r>
-        <w:rPr>
-          <w:sz w:val="30"/>
-          <w:szCs w:val="28"/>
-        </w:rPr>
-        <w:t xml:space="preserve"> </w:t>
-      </w:r>
-    </w:p>
-    <w:p>
-      <w:pPr>
-        <w:spacing w:after="120"/>
-        <w:jc w:val="both"/>
-        <w:rPr>
-          <w:sz w:val="30"/>
-          <w:szCs w:val="28"/>
-        </w:rPr>
-      </w:pPr>
+        <w:t>разъема внешнего управления</w:t>
+      </w:r>
+      <w:r>
+        <w:rPr>
+          <w:sz w:val="30"/>
+          <w:szCs w:val="28"/>
+        </w:rPr>
+        <w:t xml:space="preserve">, калибровочном множителе </w:t>
+      </w:r>
+      <w:r>
+        <w:rPr>
+          <w:sz w:val="30"/>
+          <w:szCs w:val="28"/>
+        </w:rPr>
+        <w:t xml:space="preserve">и форме управляющего сигнала см в </w:t>
+      </w:r>
+      <w:r>
+        <w:rPr>
+          <w:sz w:val="30"/>
+          <w:szCs w:val="28"/>
+        </w:rPr>
+        <w:t>разделах 9 и 10</w:t>
+      </w:r>
+      <w:r>
+        <w:rPr>
+          <w:sz w:val="30"/>
+          <w:szCs w:val="28"/>
+        </w:rPr>
+        <w:t xml:space="preserve">. </w:t>
+      </w:r>
     </w:p>
     <w:p>
       <w:pPr>
         <w:pStyle w:val="1"/>
       </w:pPr>
-      <w:bookmarkStart w:id="11" w:name="_КАЛИБРОВКА_НАСОСА"/>
-      <w:bookmarkStart w:id="12" w:name="_Toc3324855"/>
-      <w:bookmarkEnd w:id="11"/>
+      <w:bookmarkStart w:id="12" w:name="_КАЛИБРОВКА_НАСОСА"/>
+      <w:bookmarkStart w:id="13" w:name="_Toc3324855"/>
+      <w:bookmarkEnd w:id="12"/>
       <w:r>
         <w:t>КАЛИБРОВКА НАСОСА</w:t>
       </w:r>
-      <w:bookmarkEnd w:id="12"/>
+      <w:bookmarkEnd w:id="13"/>
     </w:p>
     <w:p>
       <w:pPr>
@@ -5767,46 +5943,16 @@
     </w:p>
     <w:p>
       <w:pPr>
-        <w:spacing w:after="120"/>
-        <w:jc w:val="both"/>
-        <w:rPr>
-          <w:sz w:val="18"/>
-          <w:szCs w:val="28"/>
-        </w:rPr>
-      </w:pPr>
-    </w:p>
-    <w:p>
-      <w:pPr>
-        <w:spacing w:after="120"/>
-        <w:jc w:val="both"/>
-        <w:rPr>
-          <w:sz w:val="18"/>
-          <w:szCs w:val="28"/>
-        </w:rPr>
-      </w:pPr>
-    </w:p>
-    <w:p>
-      <w:pPr>
-        <w:spacing w:after="120"/>
-        <w:jc w:val="both"/>
-        <w:rPr>
-          <w:sz w:val="18"/>
-          <w:szCs w:val="28"/>
-        </w:rPr>
-      </w:pPr>
-    </w:p>
-    <w:p>
-      <w:pPr>
         <w:pStyle w:val="1"/>
       </w:pPr>
-      <w:bookmarkStart w:id="13" w:name="_ЗАМЕНА_ШЛАНГА"/>
-      <w:bookmarkStart w:id="14" w:name="_Toc3324856"/>
-      <w:bookmarkEnd w:id="13"/>
+      <w:bookmarkStart w:id="14" w:name="_ЗАМЕНА_ШЛАНГА"/>
+      <w:bookmarkStart w:id="15" w:name="_Toc3324856"/>
+      <w:bookmarkEnd w:id="14"/>
       <w:r>
         <w:lastRenderedPageBreak/>
         <w:t>ЗАМЕНА ШЛАНГА</w:t>
       </w:r>
-      <w:bookmarkEnd w:id="14"/>
+      <w:bookmarkEnd w:id="15"/>
     </w:p>
     <w:p>
       <w:pPr>
@@ -6107,6 +6253,7 @@
     </w:p>
     <w:p>
       <w:pPr>
+        <w:pStyle w:val="a4"/>
         <w:spacing w:after="120"/>
         <w:jc w:val="both"/>
         <w:rPr>
@@ -6119,13 +6266,13 @@
       <w:pPr>
         <w:pStyle w:val="1"/>
       </w:pPr>
-      <w:bookmarkStart w:id="15" w:name="_ИСПОЛЬЗОВАНИЕ_ДАТЧИКА_РАЗРЫВА"/>
-      <w:bookmarkStart w:id="16" w:name="_Toc3324857"/>
-      <w:bookmarkEnd w:id="15"/>
+      <w:bookmarkStart w:id="16" w:name="_ИСПОЛЬЗОВАНИЕ_ДАТЧИКА_РАЗРЫВА"/>
+      <w:bookmarkStart w:id="17" w:name="_Toc3324857"/>
+      <w:bookmarkEnd w:id="16"/>
       <w:r>
         <w:t>ИСПОЛЬЗОВАНИЕ ДАТЧИКА РАЗРЫВА ШЛАНГА</w:t>
       </w:r>
-      <w:bookmarkEnd w:id="16"/>
+      <w:bookmarkEnd w:id="17"/>
     </w:p>
     <w:p>
       <w:pPr>
@@ -6215,16 +6362,16 @@
           <w:tab w:val="left" w:pos="851"/>
         </w:tabs>
       </w:pPr>
-      <w:bookmarkStart w:id="17" w:name="_ПОДКЛЮЧЕНИЕ_К_ВНЕШНЕМУ"/>
-      <w:bookmarkEnd w:id="17"/>
+      <w:bookmarkStart w:id="18" w:name="_ПОДКЛЮЧЕНИЕ_К_ВНЕШНЕМУ"/>
+      <w:bookmarkEnd w:id="18"/>
       <w:r>
         <w:t xml:space="preserve"> </w:t>
       </w:r>
-      <w:bookmarkStart w:id="18" w:name="_Toc3324858"/>
+      <w:bookmarkStart w:id="19" w:name="_Toc3324858"/>
       <w:r>
         <w:t>ПОДКЛЮЧЕНИЕ К ВНЕШНЕМУ КОНТРОЛЛЕРУ</w:t>
       </w:r>
-      <w:bookmarkEnd w:id="18"/>
+      <w:bookmarkEnd w:id="19"/>
       <w:r>
         <w:t xml:space="preserve"> </w:t>
       </w:r>
@@ -6310,24 +6457,13 @@
           <m:t>=</m:t>
         </m:r>
         <m:r>
-          <m:rPr>
-            <m:sty m:val="p"/>
-          </m:rPr>
-          <w:rPr>
-            <w:rFonts w:ascii="Cambria Math" w:hAnsi="Cambria Math"/>
-            <w:sz w:val="30"/>
-            <w:szCs w:val="28"/>
-          </w:rPr>
-          <m:t>0,45</m:t>
-        </m:r>
-        <m:r>
           <w:rPr>
             <w:rFonts w:ascii="Cambria Math" w:hAnsi="Cambria Math"/>
             <w:sz w:val="30"/>
             <w:szCs w:val="28"/>
             <w:lang w:val="en-US"/>
           </w:rPr>
-          <m:t>⋅</m:t>
+          <m:t>f</m:t>
         </m:r>
         <m:r>
           <w:rPr>
@@ -6335,7 +6471,7 @@
             <w:sz w:val="30"/>
             <w:szCs w:val="28"/>
           </w:rPr>
-          <m:t>D</m:t>
+          <m:t>⋅D</m:t>
         </m:r>
         <m:r>
           <m:rPr>
@@ -6390,6 +6526,8 @@
     </w:p>
     <w:p>
       <w:pPr>
+        <w:spacing w:after="240"/>
+        <w:jc w:val="both"/>
         <w:rPr>
           <w:sz w:val="30"/>
           <w:szCs w:val="28"/>
@@ -6440,17 +6578,53 @@
           <w:sz w:val="30"/>
           <w:szCs w:val="28"/>
         </w:rPr>
-        <w:t xml:space="preserve"> — это максимальная скорость вращения головки насоса (450 об/мин).</w:t>
-      </w:r>
-    </w:p>
-    <w:p>
-      <w:pPr>
-        <w:spacing w:after="240"/>
-        <w:rPr>
-          <w:sz w:val="30"/>
-          <w:szCs w:val="28"/>
-        </w:rPr>
-      </w:pPr>
+        <w:t xml:space="preserve"> — это максимальная скорость вращения головки насоса (450 об/мин)</w:t>
+      </w:r>
+      <w:r>
+        <w:rPr>
+          <w:sz w:val="30"/>
+          <w:szCs w:val="28"/>
+        </w:rPr>
+        <w:t xml:space="preserve">, </w:t>
+      </w:r>
+      <w:r>
+        <w:rPr>
+          <w:i/>
+          <w:iCs/>
+          <w:sz w:val="30"/>
+          <w:szCs w:val="28"/>
+          <w:lang w:val="en-US"/>
+        </w:rPr>
+        <w:t>f </w:t>
+      </w:r>
+      <w:r>
+        <w:rPr>
+          <w:sz w:val="30"/>
+          <w:szCs w:val="28"/>
+        </w:rPr>
+        <w:t xml:space="preserve">— </w:t>
+      </w:r>
+      <w:r>
+        <w:rPr>
+          <w:sz w:val="30"/>
+          <w:szCs w:val="28"/>
+        </w:rPr>
+        <w:t>калибровочный множитель</w:t>
+      </w:r>
+      <w:r>
+        <w:rPr>
+          <w:sz w:val="30"/>
+          <w:szCs w:val="28"/>
+        </w:rPr>
+        <w:t>.</w:t>
+      </w:r>
+      <w:r>
+        <w:rPr>
+          <w:sz w:val="30"/>
+          <w:szCs w:val="28"/>
+        </w:rPr>
+        <w:t xml:space="preserve"> </w:t>
+      </w:r>
       <w:r>
         <w:rPr>
           <w:sz w:val="30"/>
@@ -6616,8 +6790,6 @@
               </w:rPr>
               <w:t>00</w:t>
             </w:r>
-            <w:bookmarkStart w:id="19" w:name="_GoBack"/>
-            <w:bookmarkEnd w:id="19"/>
           </w:p>
         </w:tc>
       </w:tr>
@@ -6719,14 +6891,6 @@
     </w:p>
     <w:p>
       <w:pPr>
-        <w:rPr>
-          <w:sz w:val="30"/>
-          <w:szCs w:val="28"/>
-        </w:rPr>
-      </w:pPr>
-    </w:p>
-    <w:p>
-      <w:pPr>
         <w:pStyle w:val="1"/>
         <w:tabs>
           <w:tab w:val="left" w:pos="851"/>
@@ -6789,7 +6953,7 @@
           <w:sz w:val="30"/>
           <w:szCs w:val="28"/>
         </w:rPr>
-        <w:t xml:space="preserve"> Разъем датчика разлития шланга имеет 2 контакта, разъем внешнего управления — 3. На рис. 2 и 3 приведена схема подключения контактов к цепям платы управления. </w:t>
+        <w:t xml:space="preserve"> Разъем датчика разлития шланга имеет 2 контакта, разъем внешнего управления — 3. На рис. 2 приведена схема подключения контактов к цепям платы управления. </w:t>
       </w:r>
       <w:r>
         <w:rPr>
@@ -6805,6 +6969,99 @@
           <w:szCs w:val="28"/>
         </w:rPr>
         <w:t>, ошибка в полярности подключения контактов питания приведет к повреждению платы управления насосом.</w:t>
+      </w:r>
+      <w:r>
+        <w:rPr>
+          <w:sz w:val="30"/>
+          <w:szCs w:val="28"/>
+        </w:rPr>
+        <w:t xml:space="preserve"> </w:t>
+      </w:r>
+    </w:p>
+    <w:p>
+      <w:pPr>
+        <w:pStyle w:val="a4"/>
+        <w:spacing w:before="240" w:after="120"/>
+        <w:ind w:left="0" w:firstLine="357"/>
+        <w:contextualSpacing w:val="0"/>
+        <w:jc w:val="both"/>
+        <w:rPr>
+          <w:sz w:val="30"/>
+          <w:szCs w:val="28"/>
+        </w:rPr>
+      </w:pPr>
+      <w:r>
+        <w:rPr>
+          <w:sz w:val="30"/>
+          <w:szCs w:val="28"/>
+        </w:rPr>
+        <w:t xml:space="preserve">Необходимо следить, чтобы на датчик влажности не </w:t>
+      </w:r>
+      <w:r>
+        <w:rPr>
+          <w:sz w:val="30"/>
+          <w:szCs w:val="28"/>
+        </w:rPr>
+        <w:t>попадало никакое напряжение питания, так как он</w:t>
+      </w:r>
+      <w:r>
+        <w:rPr>
+          <w:sz w:val="30"/>
+          <w:szCs w:val="28"/>
+        </w:rPr>
+        <w:t xml:space="preserve"> подключе</w:t>
+      </w:r>
+      <w:r>
+        <w:rPr>
+          <w:sz w:val="30"/>
+          <w:szCs w:val="28"/>
+        </w:rPr>
+        <w:t>н</w:t>
+      </w:r>
+      <w:r>
+        <w:rPr>
+          <w:sz w:val="30"/>
+          <w:szCs w:val="28"/>
+        </w:rPr>
+        <w:t xml:space="preserve"> напрямую к плате управления насосом</w:t>
+      </w:r>
+      <w:r>
+        <w:rPr>
+          <w:sz w:val="30"/>
+          <w:szCs w:val="28"/>
+        </w:rPr>
+        <w:t xml:space="preserve">. </w:t>
+      </w:r>
+      <w:r>
+        <w:rPr>
+          <w:b/>
+          <w:sz w:val="30"/>
+          <w:szCs w:val="28"/>
+        </w:rPr>
+        <w:t xml:space="preserve">При попадании на датчик влажности напряжения выше 5В плата управления </w:t>
+      </w:r>
+      <w:r>
+        <w:rPr>
+          <w:b/>
+          <w:sz w:val="30"/>
+          <w:szCs w:val="28"/>
+        </w:rPr>
+        <w:t xml:space="preserve">насосом </w:t>
+      </w:r>
+      <w:r>
+        <w:rPr>
+          <w:b/>
+          <w:sz w:val="30"/>
+          <w:szCs w:val="28"/>
+        </w:rPr>
+        <w:t>может быть повреждена</w:t>
+      </w:r>
+      <w:r>
+        <w:rPr>
+          <w:sz w:val="30"/>
+          <w:szCs w:val="28"/>
+        </w:rPr>
+        <w:t>.</w:t>
       </w:r>
     </w:p>
     <w:p>
@@ -6826,106 +7083,9 @@
           <w:szCs w:val="28"/>
         </w:rPr>
         <w:drawing>
-          <wp:inline distT="0" distB="0" distL="0" distR="0">
-            <wp:extent cx="3581355" cy="3217061"/>
-            <wp:effectExtent l="0" t="0" r="635" b="2540"/>
-            <wp:docPr id="2" name="Рисунок 2"/>
-            <wp:cNvGraphicFramePr>
-              <a:graphicFrameLocks xmlns:a="http://schemas.openxmlformats.org/drawingml/2006/main" noChangeAspect="1"/>
-            </wp:cNvGraphicFramePr>
-            <a:graphic xmlns:a="http://schemas.openxmlformats.org/drawingml/2006/main">
-              <a:graphicData uri="http://schemas.openxmlformats.org/drawingml/2006/picture">
-                <pic:pic xmlns:pic="http://schemas.openxmlformats.org/drawingml/2006/picture">
-                  <pic:nvPicPr>
-                    <pic:cNvPr id="0" name="Picture 2"/>
-                    <pic:cNvPicPr>
-                      <a:picLocks noChangeAspect="1" noChangeArrowheads="1"/>
-                    </pic:cNvPicPr>
-                  </pic:nvPicPr>
-                  <pic:blipFill>
-                    <a:blip r:embed="rId14" cstate="print">
-                      <a:extLst>
-                        <a:ext uri="{BEBA8EAE-BF5A-486C-A8C5-ECC9F3942E4B}">
-                          <a14:imgProps xmlns:a14="http://schemas.microsoft.com/office/drawing/2010/main">
-                            <a14:imgLayer r:embed="rId15">
-                              <a14:imgEffect>
-                                <a14:brightnessContrast contrast="20000"/>
-                              </a14:imgEffect>
-                            </a14:imgLayer>
-                          </a14:imgProps>
-                        </a:ext>
-                        <a:ext uri="{28A0092B-C50C-407E-A947-70E740481C1C}">
-                          <a14:useLocalDpi xmlns:a14="http://schemas.microsoft.com/office/drawing/2010/main" val="0"/>
-                        </a:ext>
-                      </a:extLst>
-                    </a:blip>
-                    <a:srcRect/>
-                    <a:stretch>
-                      <a:fillRect/>
-                    </a:stretch>
-                  </pic:blipFill>
-                  <pic:spPr bwMode="auto">
-                    <a:xfrm>
-                      <a:off x="0" y="0"/>
-                      <a:ext cx="3602082" cy="3235680"/>
-                    </a:xfrm>
-                    <a:prstGeom prst="rect">
-                      <a:avLst/>
-                    </a:prstGeom>
-                    <a:noFill/>
-                    <a:ln>
-                      <a:noFill/>
-                    </a:ln>
-                  </pic:spPr>
-                </pic:pic>
-              </a:graphicData>
-            </a:graphic>
-          </wp:inline>
-        </w:drawing>
-      </w:r>
-    </w:p>
-    <w:p>
-      <w:pPr>
-        <w:pStyle w:val="a4"/>
-        <w:spacing w:before="240" w:after="120"/>
-        <w:ind w:left="0" w:firstLine="357"/>
-        <w:contextualSpacing w:val="0"/>
-        <w:jc w:val="center"/>
-        <w:rPr>
-          <w:sz w:val="30"/>
-          <w:szCs w:val="28"/>
-        </w:rPr>
-      </w:pPr>
-      <w:r>
-        <w:rPr>
-          <w:sz w:val="30"/>
-          <w:szCs w:val="28"/>
-        </w:rPr>
-        <w:t>Рис.2 Цоколевка разъема датчика разрыва шланга</w:t>
-      </w:r>
-    </w:p>
-    <w:p>
-      <w:pPr>
-        <w:pStyle w:val="a4"/>
-        <w:spacing w:before="240" w:after="120"/>
-        <w:ind w:left="0" w:firstLine="357"/>
-        <w:contextualSpacing w:val="0"/>
-        <w:jc w:val="center"/>
-        <w:rPr>
-          <w:sz w:val="30"/>
-          <w:szCs w:val="28"/>
-        </w:rPr>
-      </w:pPr>
-      <w:r>
-        <w:rPr>
-          <w:noProof/>
-          <w:sz w:val="30"/>
-          <w:szCs w:val="28"/>
-        </w:rPr>
-        <w:drawing>
-          <wp:inline distT="0" distB="0" distL="0" distR="0">
-            <wp:extent cx="3765157" cy="3319780"/>
-            <wp:effectExtent l="0" t="0" r="6985" b="0"/>
+          <wp:inline distT="0" distB="0" distL="0" distR="0" wp14:anchorId="50045FA5" wp14:editId="1799EF9C">
+            <wp:extent cx="2924513" cy="2578575"/>
+            <wp:effectExtent l="0" t="0" r="0" b="0"/>
             <wp:docPr id="5" name="Рисунок 5"/>
             <wp:cNvGraphicFramePr>
               <a:graphicFrameLocks xmlns:a="http://schemas.openxmlformats.org/drawingml/2006/main" noChangeAspect="1"/>
@@ -6940,7 +7100,7 @@
                     </pic:cNvPicPr>
                   </pic:nvPicPr>
                   <pic:blipFill rotWithShape="1">
-                    <a:blip r:embed="rId16">
+                    <a:blip r:embed="rId14">
                       <a:extLst>
                         <a:ext uri="{28A0092B-C50C-407E-A947-70E740481C1C}">
                           <a14:useLocalDpi xmlns:a14="http://schemas.microsoft.com/office/drawing/2010/main" val="0"/>
@@ -6953,7 +7113,7 @@
                   <pic:spPr bwMode="auto">
                     <a:xfrm>
                       <a:off x="0" y="0"/>
-                      <a:ext cx="3816208" cy="3364792"/>
+                      <a:ext cx="3007197" cy="2651478"/>
                     </a:xfrm>
                     <a:prstGeom prst="rect">
                       <a:avLst/>
@@ -6979,7 +7139,7 @@
       <w:pPr>
         <w:pStyle w:val="a4"/>
         <w:spacing w:before="240" w:after="120"/>
-        <w:ind w:left="0" w:firstLine="357"/>
+        <w:ind w:left="0"/>
         <w:contextualSpacing w:val="0"/>
         <w:jc w:val="center"/>
         <w:rPr>
@@ -6992,13 +7152,142 @@
           <w:sz w:val="30"/>
           <w:szCs w:val="28"/>
         </w:rPr>
-        <w:t>Рис.3 Цоколевка разъема внешнего управления</w:t>
+        <w:t>Рис.</w:t>
+      </w:r>
+      <w:r>
+        <w:rPr>
+          <w:sz w:val="30"/>
+          <w:szCs w:val="28"/>
+        </w:rPr>
+        <w:t>2</w:t>
+      </w:r>
+      <w:r>
+        <w:rPr>
+          <w:sz w:val="30"/>
+          <w:szCs w:val="28"/>
+        </w:rPr>
+        <w:t xml:space="preserve"> Цоколевка разъема внешнего управления</w:t>
+      </w:r>
+      <w:r>
+        <w:rPr>
+          <w:sz w:val="30"/>
+          <w:szCs w:val="28"/>
+        </w:rPr>
+        <w:br/>
+      </w:r>
+      <w:r>
+        <w:rPr>
+          <w:sz w:val="30"/>
+          <w:szCs w:val="28"/>
+        </w:rPr>
+        <w:t>1</w:t>
+      </w:r>
+      <w:r>
+        <w:rPr>
+          <w:sz w:val="30"/>
+          <w:szCs w:val="28"/>
+        </w:rPr>
+        <w:t>: сигнал+</w:t>
+      </w:r>
+      <w:r>
+        <w:rPr>
+          <w:sz w:val="30"/>
+          <w:szCs w:val="28"/>
+        </w:rPr>
+        <w:t>,</w:t>
+      </w:r>
+      <w:r>
+        <w:rPr>
+          <w:sz w:val="30"/>
+          <w:szCs w:val="28"/>
+        </w:rPr>
+        <w:t xml:space="preserve"> </w:t>
+      </w:r>
+      <w:r>
+        <w:rPr>
+          <w:sz w:val="30"/>
+          <w:szCs w:val="28"/>
+        </w:rPr>
+        <w:t>2</w:t>
+      </w:r>
+      <w:r>
+        <w:rPr>
+          <w:sz w:val="30"/>
+          <w:szCs w:val="28"/>
+        </w:rPr>
+        <w:t>:</w:t>
+      </w:r>
+      <w:r>
+        <w:rPr>
+          <w:sz w:val="30"/>
+          <w:szCs w:val="28"/>
+        </w:rPr>
+        <w:t xml:space="preserve"> питание +</w:t>
+      </w:r>
+      <w:proofErr w:type="gramStart"/>
+      <w:r>
+        <w:rPr>
+          <w:sz w:val="30"/>
+          <w:szCs w:val="28"/>
+        </w:rPr>
+        <w:t xml:space="preserve">,  </w:t>
+      </w:r>
+      <w:r>
+        <w:rPr>
+          <w:sz w:val="30"/>
+          <w:szCs w:val="28"/>
+        </w:rPr>
+        <w:t>3</w:t>
+      </w:r>
+      <w:proofErr w:type="gramEnd"/>
+      <w:r>
+        <w:rPr>
+          <w:sz w:val="30"/>
+          <w:szCs w:val="28"/>
+        </w:rPr>
+        <w:t xml:space="preserve">: </w:t>
+      </w:r>
+      <w:r>
+        <w:rPr>
+          <w:sz w:val="30"/>
+          <w:szCs w:val="28"/>
+        </w:rPr>
+        <w:t>питание-,</w:t>
+      </w:r>
+      <w:r>
+        <w:rPr>
+          <w:sz w:val="30"/>
+          <w:szCs w:val="28"/>
+        </w:rPr>
+        <w:t xml:space="preserve"> </w:t>
+      </w:r>
+      <w:r>
+        <w:rPr>
+          <w:sz w:val="30"/>
+          <w:szCs w:val="28"/>
+        </w:rPr>
+        <w:t>4</w:t>
+      </w:r>
+      <w:r>
+        <w:rPr>
+          <w:sz w:val="30"/>
+          <w:szCs w:val="28"/>
+        </w:rPr>
+        <w:t xml:space="preserve">: </w:t>
+      </w:r>
+      <w:r>
+        <w:rPr>
+          <w:sz w:val="30"/>
+          <w:szCs w:val="28"/>
+        </w:rPr>
+        <w:t>сигнал -</w:t>
       </w:r>
     </w:p>
     <w:sectPr>
-      <w:footerReference w:type="default" r:id="rId17"/>
+      <w:footerReference w:type="even" r:id="rId15"/>
+      <w:footerReference w:type="default" r:id="rId16"/>
       <w:pgSz w:w="11906" w:h="16838" w:code="9"/>
-      <w:pgMar w:top="720" w:right="720" w:bottom="720" w:left="720" w:header="708" w:footer="274" w:gutter="0"/>
+      <w:pgMar w:top="720" w:right="567" w:bottom="720" w:left="851" w:header="709" w:footer="272" w:gutter="0"/>
       <w:cols w:space="708"/>
       <w:titlePg/>
       <w:docGrid w:linePitch="360"/>
@@ -7027,6 +7316,48 @@
 </file>
 
 <file path=word/footer1.xml><?xml version="1.0" encoding="utf-8"?>
+<w:ftr xmlns:wpc="http://schemas.microsoft.com/office/word/2010/wordprocessingCanvas" xmlns:cx="http://schemas.microsoft.com/office/drawing/2014/chartex" xmlns:cx1="http://schemas.microsoft.com/office/drawing/2015/9/8/chartex" xmlns:cx2="http://schemas.microsoft.com/office/drawing/2015/10/21/chartex" xmlns:cx3="http://schemas.microsoft.com/office/drawing/2016/5/9/chartex" xmlns:cx4="http://schemas.microsoft.com/office/drawing/2016/5/10/chartex" xmlns:cx5="http://schemas.microsoft.com/office/drawing/2016/5/11/chartex" xmlns:cx6="http://schemas.microsoft.com/office/drawing/2016/5/12/chartex" xmlns:cx7="http://schemas.microsoft.com/office/drawing/2016/5/13/chartex" xmlns:cx8="http://schemas.microsoft.com/office/drawing/2016/5/14/chartex" xmlns:mc="http://schemas.openxmlformats.org/markup-compatibility/2006" xmlns:aink="http://schemas.microsoft.com/office/drawing/2016/ink" xmlns:am3d="http://schemas.microsoft.com/office/drawing/2017/model3d" xmlns:o="urn:schemas-microsoft-com:office:office" xmlns:r="http://schemas.openxmlformats.org/officeDocument/2006/relationships" xmlns:m="http://schemas.openxmlformats.org/officeDocument/2006/math" xmlns:v="urn:schemas-microsoft-com:vml" xmlns:wp14="http://schemas.microsoft.com/office/word/2010/wordprocessingDrawing" xmlns:wp="http://schemas.openxmlformats.org/drawingml/2006/wordprocessingDrawing" xmlns:w10="urn:schemas-microsoft-com:office:word" xmlns:w="http://schemas.openxmlformats.org/wordprocessingml/2006/main" xmlns:w14="http://schemas.microsoft.com/office/word/2010/wordml" xmlns:w15="http://schemas.microsoft.com/office/word/2012/wordml" xmlns:w16cid="http://schemas.microsoft.com/office/word/2016/wordml/cid" xmlns:w16se="http://schemas.microsoft.com/office/word/2015/wordml/symex" xmlns:wpg="http://schemas.microsoft.com/office/word/2010/wordprocessingGroup" xmlns:wpi="http://schemas.microsoft.com/office/word/2010/wordprocessingInk" xmlns:wne="http://schemas.microsoft.com/office/word/2006/wordml" xmlns:wps="http://schemas.microsoft.com/office/word/2010/wordprocessingShape" mc:Ignorable="w14 w15 w16se w16cid wp14">
+  <w:sdt>
+    <w:sdtPr>
+      <w:id w:val="1306893883"/>
+      <w:docPartObj>
+        <w:docPartGallery w:val="Page Numbers (Bottom of Page)"/>
+        <w:docPartUnique/>
+      </w:docPartObj>
+    </w:sdtPr>
+    <w:sdtEndPr/>
+    <w:sdtContent>
+      <w:p>
+        <w:pPr>
+          <w:pStyle w:val="af2"/>
+        </w:pPr>
+        <w:r>
+          <w:fldChar w:fldCharType="begin"/>
+        </w:r>
+        <w:r>
+          <w:instrText>PAGE   \* MERGEFORMAT</w:instrText>
+        </w:r>
+        <w:r>
+          <w:fldChar w:fldCharType="separate"/>
+        </w:r>
+        <w:r>
+          <w:t>2</w:t>
+        </w:r>
+        <w:r>
+          <w:fldChar w:fldCharType="end"/>
+        </w:r>
+      </w:p>
+    </w:sdtContent>
+  </w:sdt>
+  <w:p>
+    <w:pPr>
+      <w:pStyle w:val="af2"/>
+    </w:pPr>
+  </w:p>
+</w:ftr>
+</file>
+
+<file path=word/footer2.xml><?xml version="1.0" encoding="utf-8"?>
 <w:ftr xmlns:wpc="http://schemas.microsoft.com/office/word/2010/wordprocessingCanvas" xmlns:cx="http://schemas.microsoft.com/office/drawing/2014/chartex" xmlns:cx1="http://schemas.microsoft.com/office/drawing/2015/9/8/chartex" xmlns:cx2="http://schemas.microsoft.com/office/drawing/2015/10/21/chartex" xmlns:cx3="http://schemas.microsoft.com/office/drawing/2016/5/9/chartex" xmlns:cx4="http://schemas.microsoft.com/office/drawing/2016/5/10/chartex" xmlns:cx5="http://schemas.microsoft.com/office/drawing/2016/5/11/chartex" xmlns:cx6="http://schemas.microsoft.com/office/drawing/2016/5/12/chartex" xmlns:cx7="http://schemas.microsoft.com/office/drawing/2016/5/13/chartex" xmlns:cx8="http://schemas.microsoft.com/office/drawing/2016/5/14/chartex" xmlns:mc="http://schemas.openxmlformats.org/markup-compatibility/2006" xmlns:aink="http://schemas.microsoft.com/office/drawing/2016/ink" xmlns:am3d="http://schemas.microsoft.com/office/drawing/2017/model3d" xmlns:o="urn:schemas-microsoft-com:office:office" xmlns:r="http://schemas.openxmlformats.org/officeDocument/2006/relationships" xmlns:m="http://schemas.openxmlformats.org/officeDocument/2006/math" xmlns:v="urn:schemas-microsoft-com:vml" xmlns:wp14="http://schemas.microsoft.com/office/word/2010/wordprocessingDrawing" xmlns:wp="http://schemas.openxmlformats.org/drawingml/2006/wordprocessingDrawing" xmlns:w10="urn:schemas-microsoft-com:office:word" xmlns:w="http://schemas.openxmlformats.org/wordprocessingml/2006/main" xmlns:w14="http://schemas.microsoft.com/office/word/2010/wordml" xmlns:w15="http://schemas.microsoft.com/office/word/2012/wordml" xmlns:w16cid="http://schemas.microsoft.com/office/word/2016/wordml/cid" xmlns:w16se="http://schemas.microsoft.com/office/word/2015/wordml/symex" xmlns:wpg="http://schemas.microsoft.com/office/word/2010/wordprocessingGroup" xmlns:wpi="http://schemas.microsoft.com/office/word/2010/wordprocessingInk" xmlns:wne="http://schemas.microsoft.com/office/word/2006/wordml" xmlns:wps="http://schemas.microsoft.com/office/word/2010/wordprocessingShape" mc:Ignorable="w14 w15 w16se w16cid wp14">
   <w:sdt>
     <w:sdtPr>
@@ -8883,6 +9214,7 @@
     <w:lsdException w:name="HTML Sample" w:semiHidden="1" w:unhideWhenUsed="1"/>
     <w:lsdException w:name="HTML Typewriter" w:semiHidden="1" w:unhideWhenUsed="1"/>
     <w:lsdException w:name="HTML Variable" w:semiHidden="1" w:unhideWhenUsed="1"/>
+    <w:lsdException w:name="Normal Table" w:semiHidden="1" w:unhideWhenUsed="1"/>
     <w:lsdException w:name="annotation subject" w:semiHidden="1" w:unhideWhenUsed="1"/>
     <w:lsdException w:name="No List" w:semiHidden="1" w:unhideWhenUsed="1"/>
     <w:lsdException w:name="Outline List 1" w:semiHidden="1" w:unhideWhenUsed="1"/>
@@ -8929,8 +9261,10 @@
     <w:lsdException w:name="Table Subtle 2" w:semiHidden="1" w:unhideWhenUsed="1"/>
     <w:lsdException w:name="Table Web 1" w:semiHidden="1" w:unhideWhenUsed="1"/>
     <w:lsdException w:name="Table Web 2" w:semiHidden="1" w:unhideWhenUsed="1"/>
+    <w:lsdException w:name="Table Web 3" w:semiHidden="1" w:unhideWhenUsed="1"/>
     <w:lsdException w:name="Balloon Text" w:semiHidden="1" w:unhideWhenUsed="1"/>
     <w:lsdException w:name="Table Grid" w:uiPriority="39"/>
+    <w:lsdException w:name="Table Theme" w:semiHidden="1" w:unhideWhenUsed="1"/>
     <w:lsdException w:name="Placeholder Text" w:semiHidden="1"/>
     <w:lsdException w:name="No Spacing" w:uiPriority="1" w:qFormat="1"/>
     <w:lsdException w:name="Light Shading" w:uiPriority="60"/>
@@ -9809,7 +10143,7 @@
 </file>
 
 <file path=customXml/itemProps1.xml><?xml version="1.0" encoding="utf-8"?>
-<ds:datastoreItem xmlns:ds="http://schemas.openxmlformats.org/officeDocument/2006/customXml" ds:itemID="{004E5A72-B537-4CFF-964E-77F7E0A265C2}">
+<ds:datastoreItem xmlns:ds="http://schemas.openxmlformats.org/officeDocument/2006/customXml" ds:itemID="{4B02F6A8-7F08-41BB-929C-37655DC98B7F}">
   <ds:schemaRefs>
     <ds:schemaRef ds:uri="http://schemas.openxmlformats.org/officeDocument/2006/bibliography"/>
   </ds:schemaRefs>

</xml_diff>